<commit_message>
A start on the documentation for my plans.
</commit_message>
<xml_diff>
--- a/MvcLamarelle/docs/La Marelle DB Requirements.docx
+++ b/MvcLamarelle/docs/La Marelle DB Requirements.docx
@@ -1,6 +1,6 @@
 
 <file path=word/document.xml><?xml version="1.0" encoding="utf-8"?>
-<w:document xmlns:wpc="http://schemas.microsoft.com/office/word/2010/wordprocessingCanvas" xmlns:mc="http://schemas.openxmlformats.org/markup-compatibility/2006" xmlns:o="urn:schemas-microsoft-com:office:office" xmlns:r="http://schemas.openxmlformats.org/officeDocument/2006/relationships" xmlns:m="http://schemas.openxmlformats.org/officeDocument/2006/math" xmlns:v="urn:schemas-microsoft-com:vml" xmlns:wp14="http://schemas.microsoft.com/office/word/2010/wordprocessingDrawing" xmlns:wp="http://schemas.openxmlformats.org/drawingml/2006/wordprocessingDrawing" xmlns:w10="urn:schemas-microsoft-com:office:word" xmlns:w="http://schemas.openxmlformats.org/wordprocessingml/2006/main" xmlns:w14="http://schemas.microsoft.com/office/word/2010/wordml" xmlns:wpg="http://schemas.microsoft.com/office/word/2010/wordprocessingGroup" xmlns:wpi="http://schemas.microsoft.com/office/word/2010/wordprocessingInk" xmlns:wne="http://schemas.microsoft.com/office/word/2006/wordml" xmlns:wps="http://schemas.microsoft.com/office/word/2010/wordprocessingShape" mc:Ignorable="w14 wp14">
+<w:document xmlns:ve="http://schemas.openxmlformats.org/markup-compatibility/2006" xmlns:o="urn:schemas-microsoft-com:office:office" xmlns:r="http://schemas.openxmlformats.org/officeDocument/2006/relationships" xmlns:m="http://schemas.openxmlformats.org/officeDocument/2006/math" xmlns:v="urn:schemas-microsoft-com:vml" xmlns:wp="http://schemas.openxmlformats.org/drawingml/2006/wordprocessingDrawing" xmlns:w10="urn:schemas-microsoft-com:office:word" xmlns:w="http://schemas.openxmlformats.org/wordprocessingml/2006/main" xmlns:wne="http://schemas.microsoft.com/office/word/2006/wordml">
   <w:body>
     <w:p>
       <w:pPr>
@@ -178,7 +178,7 @@
         <w:t xml:space="preserve">Many of the features - in particular the editing interface - were originally recreated with little modification from the original Access database interface. </w:t>
       </w:r>
       <w:r>
-        <w:t>It currently requires manual registration of each new member of staff by the administrator</w:t>
+        <w:t>It requires manual registration of each new member of staff by the administrator</w:t>
       </w:r>
       <w:r>
         <w:t xml:space="preserve"> </w:t>
@@ -193,17 +193,11 @@
     <w:p>
       <w:pPr>
         <w:pStyle w:val="Heading1"/>
-        <w:rPr>
-          <w:lang w:val="fr-FR"/>
-        </w:rPr>
       </w:pPr>
       <w:r>
         <w:t xml:space="preserve">User </w:t>
       </w:r>
       <w:r>
-        <w:rPr>
-          <w:lang w:val="fr-FR"/>
-        </w:rPr>
         <w:t>stories</w:t>
       </w:r>
     </w:p>
@@ -365,7 +359,10 @@
         </w:numPr>
       </w:pPr>
       <w:r>
-        <w:t>As a head teacher, I want to view a list of all the pupils in all the classes to assess current levels and plan ahead</w:t>
+        <w:t>As a head teacher, I want to view a list of al</w:t>
+      </w:r>
+      <w:r>
+        <w:t>l the pupils in all the classes</w:t>
       </w:r>
     </w:p>
     <w:p>
@@ -522,6 +519,9 @@
       <w:r>
         <w:t xml:space="preserve">The following non-functional requirements informed the choice of </w:t>
       </w:r>
+      <w:r>
+        <w:t>technologies</w:t>
+      </w:r>
     </w:p>
     <w:p>
       <w:pPr>
@@ -576,7 +576,18 @@
       </w:r>
       <w:proofErr w:type="spellEnd"/>
       <w:r>
-        <w:t xml:space="preserve"> existing Web server (IIS 7.0)</w:t>
+        <w:t xml:space="preserve"> existing Web server (IIS 7.0</w:t>
+      </w:r>
+      <w:r>
+        <w:t xml:space="preserve"> with ASP.Net 4.5 and </w:t>
+      </w:r>
+      <w:proofErr w:type="spellStart"/>
+      <w:r>
+        <w:t>MySQL</w:t>
+      </w:r>
+      <w:proofErr w:type="spellEnd"/>
+      <w:r>
+        <w:t>)</w:t>
       </w:r>
     </w:p>
     <w:p>
@@ -633,6 +644,7 @@
         <w:t>Creation and update views</w:t>
       </w:r>
     </w:p>
+    <w:p/>
     <w:p/>
     <w:sectPr>
       <w:pgSz w:w="11906" w:h="16838"/>
@@ -645,7 +657,7 @@
 </file>
 
 <file path=word/numbering.xml><?xml version="1.0" encoding="utf-8"?>
-<w:numbering xmlns:wpc="http://schemas.microsoft.com/office/word/2010/wordprocessingCanvas" xmlns:mc="http://schemas.openxmlformats.org/markup-compatibility/2006" xmlns:o="urn:schemas-microsoft-com:office:office" xmlns:r="http://schemas.openxmlformats.org/officeDocument/2006/relationships" xmlns:m="http://schemas.openxmlformats.org/officeDocument/2006/math" xmlns:v="urn:schemas-microsoft-com:vml" xmlns:wp14="http://schemas.microsoft.com/office/word/2010/wordprocessingDrawing" xmlns:wp="http://schemas.openxmlformats.org/drawingml/2006/wordprocessingDrawing" xmlns:w10="urn:schemas-microsoft-com:office:word" xmlns:w="http://schemas.openxmlformats.org/wordprocessingml/2006/main" xmlns:w14="http://schemas.microsoft.com/office/word/2010/wordml" xmlns:wpg="http://schemas.microsoft.com/office/word/2010/wordprocessingGroup" xmlns:wpi="http://schemas.microsoft.com/office/word/2010/wordprocessingInk" xmlns:wne="http://schemas.microsoft.com/office/word/2006/wordml" xmlns:wps="http://schemas.microsoft.com/office/word/2010/wordprocessingShape" mc:Ignorable="w14 wp14">
+<w:numbering xmlns:ve="http://schemas.openxmlformats.org/markup-compatibility/2006" xmlns:o="urn:schemas-microsoft-com:office:office" xmlns:r="http://schemas.openxmlformats.org/officeDocument/2006/relationships" xmlns:m="http://schemas.openxmlformats.org/officeDocument/2006/math" xmlns:v="urn:schemas-microsoft-com:vml" xmlns:wp="http://schemas.openxmlformats.org/drawingml/2006/wordprocessingDrawing" xmlns:w10="urn:schemas-microsoft-com:office:word" xmlns:w="http://schemas.openxmlformats.org/wordprocessingml/2006/main" xmlns:wne="http://schemas.microsoft.com/office/word/2006/wordml">
   <w:abstractNum w:abstractNumId="0">
     <w:nsid w:val="3132173F"/>
     <w:multiLevelType w:val="hybridMultilevel"/>
@@ -765,7 +777,7 @@
 </file>
 
 <file path=word/styles.xml><?xml version="1.0" encoding="utf-8"?>
-<w:styles xmlns:mc="http://schemas.openxmlformats.org/markup-compatibility/2006" xmlns:r="http://schemas.openxmlformats.org/officeDocument/2006/relationships" xmlns:w="http://schemas.openxmlformats.org/wordprocessingml/2006/main" xmlns:w14="http://schemas.microsoft.com/office/word/2010/wordml" mc:Ignorable="w14">
+<w:styles xmlns:r="http://schemas.openxmlformats.org/officeDocument/2006/relationships" xmlns:w="http://schemas.openxmlformats.org/wordprocessingml/2006/main">
   <w:docDefaults>
     <w:rPrDefault>
       <w:rPr>
@@ -923,6 +935,7 @@
   <w:style w:type="paragraph" w:default="1" w:styleId="Normal">
     <w:name w:val="Normal"/>
     <w:qFormat/>
+    <w:rsid w:val="003A2E22"/>
   </w:style>
   <w:style w:type="paragraph" w:styleId="Heading1">
     <w:name w:val="heading 1"/>
@@ -982,6 +995,7 @@
     <w:uiPriority w:val="99"/>
     <w:semiHidden/>
     <w:unhideWhenUsed/>
+    <w:qFormat/>
     <w:tblPr>
       <w:tblInd w:w="0" w:type="dxa"/>
       <w:tblCellMar>
@@ -1077,6 +1091,46 @@
       <w:sz w:val="52"/>
       <w:szCs w:val="52"/>
     </w:rPr>
+  </w:style>
+  <w:style w:type="paragraph" w:styleId="BalloonText">
+    <w:name w:val="Balloon Text"/>
+    <w:basedOn w:val="Normal"/>
+    <w:link w:val="BalloonTextChar"/>
+    <w:uiPriority w:val="99"/>
+    <w:semiHidden/>
+    <w:unhideWhenUsed/>
+    <w:rsid w:val="00BC69AC"/>
+    <w:pPr>
+      <w:spacing w:after="0" w:line="240" w:lineRule="auto"/>
+    </w:pPr>
+    <w:rPr>
+      <w:rFonts w:ascii="Tahoma" w:hAnsi="Tahoma" w:cs="Tahoma"/>
+      <w:sz w:val="16"/>
+      <w:szCs w:val="16"/>
+    </w:rPr>
+  </w:style>
+  <w:style w:type="character" w:customStyle="1" w:styleId="BalloonTextChar">
+    <w:name w:val="Balloon Text Char"/>
+    <w:basedOn w:val="DefaultParagraphFont"/>
+    <w:link w:val="BalloonText"/>
+    <w:uiPriority w:val="99"/>
+    <w:semiHidden/>
+    <w:rsid w:val="00BC69AC"/>
+    <w:rPr>
+      <w:rFonts w:ascii="Tahoma" w:hAnsi="Tahoma" w:cs="Tahoma"/>
+      <w:sz w:val="16"/>
+      <w:szCs w:val="16"/>
+    </w:rPr>
+  </w:style>
+  <w:style w:type="paragraph" w:styleId="Revision">
+    <w:name w:val="Revision"/>
+    <w:hidden/>
+    <w:uiPriority w:val="99"/>
+    <w:semiHidden/>
+    <w:rsid w:val="00BC69AC"/>
+    <w:pPr>
+      <w:spacing w:after="0" w:line="240" w:lineRule="auto"/>
+    </w:pPr>
   </w:style>
 </w:styles>
 </file>

</xml_diff>